<commit_message>
Add variability option to M methods
Lognormal and normal options
Adds new plot for individual point or distributions
Alternative way of composite distribution
</commit_message>
<xml_diff>
--- a/www/Method_inputs.docx
+++ b/www/Method_inputs.docx
@@ -1,6 +1,6 @@
 
 <file path=word/document.xml><?xml version="1.0" encoding="utf-8"?>
-<w:document xmlns:wpc="http://schemas.microsoft.com/office/word/2010/wordprocessingCanvas" xmlns:cx="http://schemas.microsoft.com/office/drawing/2014/chartex" xmlns:cx1="http://schemas.microsoft.com/office/drawing/2015/9/8/chartex" xmlns:cx2="http://schemas.microsoft.com/office/drawing/2015/10/21/chartex" xmlns:cx3="http://schemas.microsoft.com/office/drawing/2016/5/9/chartex" xmlns:cx4="http://schemas.microsoft.com/office/drawing/2016/5/10/chartex" xmlns:cx5="http://schemas.microsoft.com/office/drawing/2016/5/11/chartex" xmlns:cx6="http://schemas.microsoft.com/office/drawing/2016/5/12/chartex" xmlns:cx7="http://schemas.microsoft.com/office/drawing/2016/5/13/chartex" xmlns:cx8="http://schemas.microsoft.com/office/drawing/2016/5/14/chartex" xmlns:mc="http://schemas.openxmlformats.org/markup-compatibility/2006" xmlns:aink="http://schemas.microsoft.com/office/drawing/2016/ink" xmlns:am3d="http://schemas.microsoft.com/office/drawing/2017/model3d" xmlns:o="urn:schemas-microsoft-com:office:office" xmlns:r="http://schemas.openxmlformats.org/officeDocument/2006/relationships" xmlns:m="http://schemas.openxmlformats.org/officeDocument/2006/math" xmlns:v="urn:schemas-microsoft-com:vml" xmlns:wp14="http://schemas.microsoft.com/office/word/2010/wordprocessingDrawing" xmlns:wp="http://schemas.openxmlformats.org/drawingml/2006/wordprocessingDrawing" xmlns:w10="urn:schemas-microsoft-com:office:word" xmlns:w="http://schemas.openxmlformats.org/wordprocessingml/2006/main" xmlns:w14="http://schemas.microsoft.com/office/word/2010/wordml" xmlns:w15="http://schemas.microsoft.com/office/word/2012/wordml" xmlns:w16cid="http://schemas.microsoft.com/office/word/2016/wordml/cid" xmlns:w16se="http://schemas.microsoft.com/office/word/2015/wordml/symex" xmlns:wpg="http://schemas.microsoft.com/office/word/2010/wordprocessingGroup" xmlns:wpi="http://schemas.microsoft.com/office/word/2010/wordprocessingInk" xmlns:wne="http://schemas.microsoft.com/office/word/2006/wordml" xmlns:wps="http://schemas.microsoft.com/office/word/2010/wordprocessingShape" mc:Ignorable="w14 w15 w16se w16cid wp14">
+<w:document xmlns:wpc="http://schemas.microsoft.com/office/word/2010/wordprocessingCanvas" xmlns:cx="http://schemas.microsoft.com/office/drawing/2014/chartex" xmlns:cx1="http://schemas.microsoft.com/office/drawing/2015/9/8/chartex" xmlns:mc="http://schemas.openxmlformats.org/markup-compatibility/2006" xmlns:o="urn:schemas-microsoft-com:office:office" xmlns:r="http://schemas.openxmlformats.org/officeDocument/2006/relationships" xmlns:m="http://schemas.openxmlformats.org/officeDocument/2006/math" xmlns:v="urn:schemas-microsoft-com:vml" xmlns:wp14="http://schemas.microsoft.com/office/word/2010/wordprocessingDrawing" xmlns:wp="http://schemas.openxmlformats.org/drawingml/2006/wordprocessingDrawing" xmlns:w10="urn:schemas-microsoft-com:office:word" xmlns:w="http://schemas.openxmlformats.org/wordprocessingml/2006/main" xmlns:w14="http://schemas.microsoft.com/office/word/2010/wordml" xmlns:w15="http://schemas.microsoft.com/office/word/2012/wordml" xmlns:w16se="http://schemas.microsoft.com/office/word/2015/wordml/symex" xmlns:wpg="http://schemas.microsoft.com/office/word/2010/wordprocessingGroup" xmlns:wpi="http://schemas.microsoft.com/office/word/2010/wordprocessingInk" xmlns:wne="http://schemas.microsoft.com/office/word/2006/wordml" xmlns:wps="http://schemas.microsoft.com/office/word/2010/wordprocessingShape" mc:Ignorable="w14 w15 w16se wp14">
   <w:body>
     <w:p>
       <w:pPr>
@@ -492,24 +492,25 @@
             <w:shd w:val="clear" w:color="000000" w:fill="FFFFFF"/>
             <w:noWrap/>
             <w:vAlign w:val="bottom"/>
-            <w:hideMark/>
-          </w:tcPr>
-          <w:p>
-            <w:pPr>
-              <w:spacing w:after="0" w:line="240" w:lineRule="auto"/>
-              <w:jc w:val="center"/>
-              <w:rPr>
-                <w:rFonts w:ascii="Calibri" w:eastAsia="Times New Roman" w:hAnsi="Calibri" w:cs="Calibri"/>
-                <w:color w:val="000000"/>
-              </w:rPr>
-            </w:pPr>
-            <w:r>
-              <w:rPr>
-                <w:rFonts w:ascii="Calibri" w:eastAsia="Times New Roman" w:hAnsi="Calibri" w:cs="Calibri"/>
-                <w:color w:val="000000"/>
-              </w:rPr>
-              <w:t>Chen-Wat</w:t>
-            </w:r>
+          </w:tcPr>
+          <w:p>
+            <w:pPr>
+              <w:spacing w:after="0" w:line="240" w:lineRule="auto"/>
+              <w:jc w:val="center"/>
+              <w:rPr>
+                <w:rFonts w:ascii="Calibri" w:eastAsia="Times New Roman" w:hAnsi="Calibri" w:cs="Calibri"/>
+                <w:color w:val="000000"/>
+              </w:rPr>
+            </w:pPr>
+            <w:proofErr w:type="spellStart"/>
+            <w:r>
+              <w:rPr>
+                <w:rFonts w:ascii="Calibri" w:eastAsia="Times New Roman" w:hAnsi="Calibri" w:cs="Calibri"/>
+                <w:color w:val="000000"/>
+              </w:rPr>
+              <w:t>AnC</w:t>
+            </w:r>
+            <w:proofErr w:type="spellEnd"/>
           </w:p>
         </w:tc>
         <w:tc>
@@ -524,23 +525,22 @@
             <w:shd w:val="clear" w:color="000000" w:fill="FFFFFF"/>
             <w:noWrap/>
             <w:vAlign w:val="bottom"/>
-            <w:hideMark/>
-          </w:tcPr>
-          <w:p>
-            <w:pPr>
-              <w:spacing w:after="0" w:line="240" w:lineRule="auto"/>
-              <w:jc w:val="center"/>
-              <w:rPr>
-                <w:rFonts w:ascii="Calibri" w:eastAsia="Times New Roman" w:hAnsi="Calibri" w:cs="Calibri"/>
-                <w:color w:val="000000"/>
-              </w:rPr>
-            </w:pPr>
-            <w:r>
-              <w:rPr>
-                <w:rFonts w:ascii="Calibri" w:eastAsia="Times New Roman" w:hAnsi="Calibri" w:cs="Calibri"/>
-                <w:color w:val="000000"/>
-              </w:rPr>
-              <w:t>maximum age, k, t0, age at maturity</w:t>
+          </w:tcPr>
+          <w:p>
+            <w:pPr>
+              <w:spacing w:after="0" w:line="240" w:lineRule="auto"/>
+              <w:jc w:val="center"/>
+              <w:rPr>
+                <w:rFonts w:ascii="Calibri" w:eastAsia="Times New Roman" w:hAnsi="Calibri" w:cs="Calibri"/>
+                <w:color w:val="000000"/>
+              </w:rPr>
+            </w:pPr>
+            <w:r>
+              <w:rPr>
+                <w:rFonts w:ascii="Calibri" w:eastAsia="Times New Roman" w:hAnsi="Calibri" w:cs="Calibri"/>
+                <w:color w:val="000000"/>
+              </w:rPr>
+              <w:t>maximum age, k</w:t>
             </w:r>
           </w:p>
         </w:tc>
@@ -572,15 +572,13 @@
                 <w:color w:val="000000"/>
               </w:rPr>
             </w:pPr>
-            <w:proofErr w:type="spellStart"/>
-            <w:r>
-              <w:rPr>
-                <w:rFonts w:ascii="Calibri" w:eastAsia="Times New Roman" w:hAnsi="Calibri" w:cs="Calibri"/>
-                <w:color w:val="000000"/>
-              </w:rPr>
-              <w:t>AnC</w:t>
-            </w:r>
-            <w:proofErr w:type="spellEnd"/>
+            <w:r>
+              <w:rPr>
+                <w:rFonts w:ascii="Calibri" w:eastAsia="Times New Roman" w:hAnsi="Calibri" w:cs="Calibri"/>
+                <w:color w:val="000000"/>
+              </w:rPr>
+              <w:t>Chen-Wat</w:t>
+            </w:r>
           </w:p>
         </w:tc>
         <w:tc>
@@ -611,7 +609,7 @@
                 <w:rFonts w:ascii="Calibri" w:eastAsia="Times New Roman" w:hAnsi="Calibri" w:cs="Calibri"/>
                 <w:color w:val="000000"/>
               </w:rPr>
-              <w:t>maximum age, k</w:t>
+              <w:t>maximum age, k, t0</w:t>
             </w:r>
           </w:p>
         </w:tc>
@@ -632,7 +630,6 @@
             <w:shd w:val="clear" w:color="000000" w:fill="FFFFFF"/>
             <w:noWrap/>
             <w:vAlign w:val="bottom"/>
-            <w:hideMark/>
           </w:tcPr>
           <w:p>
             <w:pPr>
@@ -666,7 +663,6 @@
             <w:shd w:val="clear" w:color="000000" w:fill="FFFFFF"/>
             <w:noWrap/>
             <w:vAlign w:val="bottom"/>
-            <w:hideMark/>
           </w:tcPr>
           <w:p>
             <w:pPr>
@@ -1386,23 +1382,23 @@
             <w:tcBorders>
               <w:top w:val="nil"/>
               <w:left w:val="nil"/>
-              <w:bottom w:val="nil"/>
-              <w:right w:val="nil"/>
-            </w:tcBorders>
-            <w:shd w:val="clear" w:color="000000" w:fill="FFFFFF"/>
-            <w:noWrap/>
-            <w:vAlign w:val="bottom"/>
-            <w:hideMark/>
-          </w:tcPr>
-          <w:p>
-            <w:pPr>
-              <w:spacing w:after="0" w:line="240" w:lineRule="auto"/>
-              <w:jc w:val="center"/>
-              <w:rPr>
-                <w:rFonts w:ascii="Calibri" w:eastAsia="Times New Roman" w:hAnsi="Calibri" w:cs="Calibri"/>
-                <w:color w:val="000000"/>
-              </w:rPr>
-            </w:pPr>
+              <w:right w:val="nil"/>
+            </w:tcBorders>
+            <w:shd w:val="clear" w:color="000000" w:fill="FFFFFF"/>
+            <w:noWrap/>
+            <w:vAlign w:val="bottom"/>
+            <w:hideMark/>
+          </w:tcPr>
+          <w:p>
+            <w:pPr>
+              <w:spacing w:after="0" w:line="240" w:lineRule="auto"/>
+              <w:jc w:val="center"/>
+              <w:rPr>
+                <w:rFonts w:ascii="Calibri" w:eastAsia="Times New Roman" w:hAnsi="Calibri" w:cs="Calibri"/>
+                <w:color w:val="000000"/>
+              </w:rPr>
+            </w:pPr>
+            <w:proofErr w:type="spellStart"/>
             <w:r>
               <w:rPr>
                 <w:rFonts w:ascii="Calibri" w:eastAsia="Times New Roman" w:hAnsi="Calibri" w:cs="Calibri"/>
@@ -1410,6 +1406,7 @@
               </w:rPr>
               <w:t>Lorenzen</w:t>
             </w:r>
+            <w:proofErr w:type="spellEnd"/>
           </w:p>
         </w:tc>
         <w:tc>
@@ -1418,7 +1415,6 @@
             <w:tcBorders>
               <w:top w:val="nil"/>
               <w:left w:val="nil"/>
-              <w:bottom w:val="nil"/>
               <w:right w:val="nil"/>
             </w:tcBorders>
             <w:shd w:val="clear" w:color="000000" w:fill="FFFFFF"/>
@@ -1511,6 +1507,57 @@
               </w:rPr>
               <w:t>GSI</w:t>
             </w:r>
+          </w:p>
+        </w:tc>
+      </w:tr>
+      <w:tr>
+        <w:trPr>
+          <w:trHeight w:val="290"/>
+        </w:trPr>
+        <w:tc>
+          <w:tcPr>
+            <w:tcW w:w="1800" w:type="dxa"/>
+            <w:tcBorders>
+              <w:top w:val="single" w:sz="4" w:space="0" w:color="auto"/>
+              <w:left w:val="nil"/>
+              <w:right w:val="nil"/>
+            </w:tcBorders>
+            <w:shd w:val="clear" w:color="000000" w:fill="FFFFFF"/>
+            <w:noWrap/>
+            <w:vAlign w:val="bottom"/>
+          </w:tcPr>
+          <w:p>
+            <w:pPr>
+              <w:spacing w:after="0" w:line="240" w:lineRule="auto"/>
+              <w:jc w:val="center"/>
+              <w:rPr>
+                <w:rFonts w:ascii="Calibri" w:eastAsia="Times New Roman" w:hAnsi="Calibri" w:cs="Calibri"/>
+                <w:color w:val="000000"/>
+              </w:rPr>
+            </w:pPr>
+          </w:p>
+        </w:tc>
+        <w:tc>
+          <w:tcPr>
+            <w:tcW w:w="3520" w:type="dxa"/>
+            <w:tcBorders>
+              <w:top w:val="single" w:sz="4" w:space="0" w:color="auto"/>
+              <w:left w:val="nil"/>
+              <w:right w:val="nil"/>
+            </w:tcBorders>
+            <w:shd w:val="clear" w:color="000000" w:fill="FFFFFF"/>
+            <w:noWrap/>
+            <w:vAlign w:val="bottom"/>
+          </w:tcPr>
+          <w:p>
+            <w:pPr>
+              <w:spacing w:after="0" w:line="240" w:lineRule="auto"/>
+              <w:jc w:val="center"/>
+              <w:rPr>
+                <w:rFonts w:ascii="Calibri" w:eastAsia="Times New Roman" w:hAnsi="Calibri" w:cs="Calibri"/>
+                <w:color w:val="000000"/>
+              </w:rPr>
+            </w:pPr>
           </w:p>
         </w:tc>
       </w:tr>
@@ -1552,7 +1599,7 @@
 </file>
 
 <file path=word/styles.xml><?xml version="1.0" encoding="utf-8"?>
-<w:styles xmlns:mc="http://schemas.openxmlformats.org/markup-compatibility/2006" xmlns:r="http://schemas.openxmlformats.org/officeDocument/2006/relationships" xmlns:w="http://schemas.openxmlformats.org/wordprocessingml/2006/main" xmlns:w14="http://schemas.microsoft.com/office/word/2010/wordml" xmlns:w15="http://schemas.microsoft.com/office/word/2012/wordml" xmlns:w16cid="http://schemas.microsoft.com/office/word/2016/wordml/cid" xmlns:w16se="http://schemas.microsoft.com/office/word/2015/wordml/symex" mc:Ignorable="w14 w15 w16se w16cid">
+<w:styles xmlns:mc="http://schemas.openxmlformats.org/markup-compatibility/2006" xmlns:r="http://schemas.openxmlformats.org/officeDocument/2006/relationships" xmlns:w="http://schemas.openxmlformats.org/wordprocessingml/2006/main" xmlns:w14="http://schemas.microsoft.com/office/word/2010/wordml" xmlns:w15="http://schemas.microsoft.com/office/word/2012/wordml" xmlns:w16se="http://schemas.microsoft.com/office/word/2015/wordml/symex" mc:Ignorable="w14 w15 w16se">
   <w:docDefaults>
     <w:rPrDefault>
       <w:rPr>
@@ -1568,7 +1615,7 @@
       </w:pPr>
     </w:pPrDefault>
   </w:docDefaults>
-  <w:latentStyles w:defLockedState="0" w:defUIPriority="99" w:defSemiHidden="0" w:defUnhideWhenUsed="0" w:defQFormat="0" w:count="376">
+  <w:latentStyles w:defLockedState="0" w:defUIPriority="99" w:defSemiHidden="0" w:defUnhideWhenUsed="0" w:defQFormat="0" w:count="371">
     <w:lsdException w:name="Normal" w:uiPriority="0" w:qFormat="1"/>
     <w:lsdException w:name="heading 1" w:uiPriority="9" w:qFormat="1"/>
     <w:lsdException w:name="heading 2" w:semiHidden="1" w:uiPriority="9" w:unhideWhenUsed="1" w:qFormat="1"/>
@@ -1940,11 +1987,6 @@
     <w:lsdException w:name="List Table 5 Dark Accent 6" w:uiPriority="50"/>
     <w:lsdException w:name="List Table 6 Colorful Accent 6" w:uiPriority="51"/>
     <w:lsdException w:name="List Table 7 Colorful Accent 6" w:uiPriority="52"/>
-    <w:lsdException w:name="Mention" w:semiHidden="1" w:unhideWhenUsed="1"/>
-    <w:lsdException w:name="Smart Hyperlink" w:semiHidden="1" w:unhideWhenUsed="1"/>
-    <w:lsdException w:name="Hashtag" w:semiHidden="1" w:unhideWhenUsed="1"/>
-    <w:lsdException w:name="Unresolved Mention" w:semiHidden="1" w:unhideWhenUsed="1"/>
-    <w:lsdException w:name="Smart Link" w:semiHidden="1" w:unhideWhenUsed="1"/>
   </w:latentStyles>
   <w:style w:type="paragraph" w:default="1" w:styleId="Normal">
     <w:name w:val="Normal"/>

</xml_diff>

<commit_message>
Update names and weights of Then amax methods
Also modified the references and inputs table.
</commit_message>
<xml_diff>
--- a/www/Method_inputs.docx
+++ b/www/Method_inputs.docx
@@ -127,7 +127,6 @@
                 <w:color w:val="000000"/>
               </w:rPr>
             </w:pPr>
-            <w:proofErr w:type="spellStart"/>
             <w:r>
               <w:rPr>
                 <w:rFonts w:ascii="Calibri" w:eastAsia="Times New Roman" w:hAnsi="Calibri" w:cs="Calibri"/>
@@ -135,7 +134,6 @@
               </w:rPr>
               <w:t>FishLife</w:t>
             </w:r>
-            <w:proofErr w:type="spellEnd"/>
           </w:p>
         </w:tc>
         <w:tc>
@@ -198,21 +196,19 @@
                 <w:color w:val="000000"/>
               </w:rPr>
             </w:pPr>
-            <w:proofErr w:type="spellStart"/>
-            <w:r>
-              <w:rPr>
-                <w:rFonts w:ascii="Calibri" w:eastAsia="Times New Roman" w:hAnsi="Calibri" w:cs="Calibri"/>
-                <w:color w:val="000000"/>
-              </w:rPr>
-              <w:t>Then_Amax</w:t>
-            </w:r>
-            <w:proofErr w:type="spellEnd"/>
-            <w:r>
-              <w:rPr>
-                <w:rFonts w:ascii="Calibri" w:eastAsia="Times New Roman" w:hAnsi="Calibri" w:cs="Calibri"/>
-                <w:color w:val="000000"/>
-              </w:rPr>
-              <w:t xml:space="preserve"> 1</w:t>
+            <w:r>
+              <w:rPr>
+                <w:rFonts w:ascii="Calibri" w:eastAsia="Times New Roman" w:hAnsi="Calibri" w:cs="Calibri"/>
+                <w:color w:val="000000"/>
+              </w:rPr>
+              <w:t>Then_</w:t>
+            </w:r>
+            <w:r>
+              <w:rPr>
+                <w:rFonts w:ascii="Calibri" w:eastAsia="Times New Roman" w:hAnsi="Calibri" w:cs="Calibri"/>
+                <w:color w:val="000000"/>
+              </w:rPr>
+              <w:t>nls</w:t>
             </w:r>
           </w:p>
         </w:tc>
@@ -276,21 +272,19 @@
                 <w:color w:val="000000"/>
               </w:rPr>
             </w:pPr>
-            <w:proofErr w:type="spellStart"/>
-            <w:r>
-              <w:rPr>
-                <w:rFonts w:ascii="Calibri" w:eastAsia="Times New Roman" w:hAnsi="Calibri" w:cs="Calibri"/>
-                <w:color w:val="000000"/>
-              </w:rPr>
-              <w:t>Then_Amax</w:t>
-            </w:r>
-            <w:proofErr w:type="spellEnd"/>
-            <w:r>
-              <w:rPr>
-                <w:rFonts w:ascii="Calibri" w:eastAsia="Times New Roman" w:hAnsi="Calibri" w:cs="Calibri"/>
-                <w:color w:val="000000"/>
-              </w:rPr>
-              <w:t xml:space="preserve"> 2</w:t>
+            <w:r>
+              <w:rPr>
+                <w:rFonts w:ascii="Calibri" w:eastAsia="Times New Roman" w:hAnsi="Calibri" w:cs="Calibri"/>
+                <w:color w:val="000000"/>
+              </w:rPr>
+              <w:t>Then_</w:t>
+            </w:r>
+            <w:r>
+              <w:rPr>
+                <w:rFonts w:ascii="Calibri" w:eastAsia="Times New Roman" w:hAnsi="Calibri" w:cs="Calibri"/>
+                <w:color w:val="000000"/>
+              </w:rPr>
+              <w:t>lm</w:t>
             </w:r>
           </w:p>
         </w:tc>
@@ -354,22 +348,22 @@
                 <w:color w:val="000000"/>
               </w:rPr>
             </w:pPr>
-            <w:proofErr w:type="spellStart"/>
-            <w:r>
-              <w:rPr>
-                <w:rFonts w:ascii="Calibri" w:eastAsia="Times New Roman" w:hAnsi="Calibri" w:cs="Calibri"/>
-                <w:color w:val="000000"/>
-              </w:rPr>
-              <w:t>Then_Amax</w:t>
-            </w:r>
-            <w:proofErr w:type="spellEnd"/>
-            <w:r>
-              <w:rPr>
-                <w:rFonts w:ascii="Calibri" w:eastAsia="Times New Roman" w:hAnsi="Calibri" w:cs="Calibri"/>
-                <w:color w:val="000000"/>
-              </w:rPr>
-              <w:t xml:space="preserve"> 3</w:t>
-            </w:r>
+            <w:r>
+              <w:rPr>
+                <w:rFonts w:ascii="Calibri" w:eastAsia="Times New Roman" w:hAnsi="Calibri" w:cs="Calibri"/>
+                <w:color w:val="000000"/>
+              </w:rPr>
+              <w:t>Then_</w:t>
+            </w:r>
+            <w:r>
+              <w:rPr>
+                <w:rFonts w:ascii="Calibri" w:eastAsia="Times New Roman" w:hAnsi="Calibri" w:cs="Calibri"/>
+                <w:color w:val="000000"/>
+              </w:rPr>
+              <w:t>1parm</w:t>
+            </w:r>
+            <w:bookmarkStart w:id="0" w:name="_GoBack"/>
+            <w:bookmarkEnd w:id="0"/>
           </w:p>
         </w:tc>
         <w:tc>
@@ -432,7 +426,6 @@
                 <w:color w:val="000000"/>
               </w:rPr>
             </w:pPr>
-            <w:proofErr w:type="spellStart"/>
             <w:r>
               <w:rPr>
                 <w:rFonts w:ascii="Calibri" w:eastAsia="Times New Roman" w:hAnsi="Calibri" w:cs="Calibri"/>
@@ -440,7 +433,6 @@
               </w:rPr>
               <w:t>Hamel_Amax</w:t>
             </w:r>
-            <w:proofErr w:type="spellEnd"/>
           </w:p>
         </w:tc>
         <w:tc>
@@ -502,7 +494,6 @@
                 <w:color w:val="000000"/>
               </w:rPr>
             </w:pPr>
-            <w:proofErr w:type="spellStart"/>
             <w:r>
               <w:rPr>
                 <w:rFonts w:ascii="Calibri" w:eastAsia="Times New Roman" w:hAnsi="Calibri" w:cs="Calibri"/>
@@ -510,7 +501,6 @@
               </w:rPr>
               <w:t>AnC</w:t>
             </w:r>
-            <w:proofErr w:type="spellEnd"/>
           </w:p>
         </w:tc>
         <w:tc>
@@ -640,7 +630,6 @@
                 <w:color w:val="000000"/>
               </w:rPr>
             </w:pPr>
-            <w:proofErr w:type="spellStart"/>
             <w:r>
               <w:rPr>
                 <w:rFonts w:ascii="Calibri" w:eastAsia="Times New Roman" w:hAnsi="Calibri" w:cs="Calibri"/>
@@ -648,7 +637,6 @@
               </w:rPr>
               <w:t>Then_VBGF</w:t>
             </w:r>
-            <w:proofErr w:type="spellEnd"/>
           </w:p>
         </w:tc>
         <w:tc>
@@ -673,21 +661,12 @@
                 <w:color w:val="000000"/>
               </w:rPr>
             </w:pPr>
-            <w:proofErr w:type="spellStart"/>
-            <w:r>
-              <w:rPr>
-                <w:rFonts w:ascii="Calibri" w:eastAsia="Times New Roman" w:hAnsi="Calibri" w:cs="Calibri"/>
-                <w:color w:val="000000"/>
-              </w:rPr>
-              <w:t>Linf</w:t>
-            </w:r>
-            <w:proofErr w:type="spellEnd"/>
-            <w:r>
-              <w:rPr>
-                <w:rFonts w:ascii="Calibri" w:eastAsia="Times New Roman" w:hAnsi="Calibri" w:cs="Calibri"/>
-                <w:color w:val="000000"/>
-              </w:rPr>
-              <w:t>, k</w:t>
+            <w:r>
+              <w:rPr>
+                <w:rFonts w:ascii="Calibri" w:eastAsia="Times New Roman" w:hAnsi="Calibri" w:cs="Calibri"/>
+                <w:color w:val="000000"/>
+              </w:rPr>
+              <w:t>Linf, k</w:t>
             </w:r>
           </w:p>
         </w:tc>
@@ -719,21 +698,12 @@
                 <w:color w:val="000000"/>
               </w:rPr>
             </w:pPr>
-            <w:proofErr w:type="spellStart"/>
-            <w:r>
-              <w:rPr>
-                <w:rFonts w:ascii="Calibri" w:eastAsia="Times New Roman" w:hAnsi="Calibri" w:cs="Calibri"/>
-                <w:color w:val="000000"/>
-              </w:rPr>
-              <w:t>Jensen_VBGF</w:t>
-            </w:r>
-            <w:proofErr w:type="spellEnd"/>
-            <w:r>
-              <w:rPr>
-                <w:rFonts w:ascii="Calibri" w:eastAsia="Times New Roman" w:hAnsi="Calibri" w:cs="Calibri"/>
-                <w:color w:val="000000"/>
-              </w:rPr>
-              <w:t xml:space="preserve"> 1</w:t>
+            <w:r>
+              <w:rPr>
+                <w:rFonts w:ascii="Calibri" w:eastAsia="Times New Roman" w:hAnsi="Calibri" w:cs="Calibri"/>
+                <w:color w:val="000000"/>
+              </w:rPr>
+              <w:t>Jensen_VBGF 1</w:t>
             </w:r>
           </w:p>
         </w:tc>
@@ -797,21 +767,12 @@
                 <w:color w:val="000000"/>
               </w:rPr>
             </w:pPr>
-            <w:proofErr w:type="spellStart"/>
-            <w:r>
-              <w:rPr>
-                <w:rFonts w:ascii="Calibri" w:eastAsia="Times New Roman" w:hAnsi="Calibri" w:cs="Calibri"/>
-                <w:color w:val="000000"/>
-              </w:rPr>
-              <w:t>Jensen_VBGF</w:t>
-            </w:r>
-            <w:proofErr w:type="spellEnd"/>
-            <w:r>
-              <w:rPr>
-                <w:rFonts w:ascii="Calibri" w:eastAsia="Times New Roman" w:hAnsi="Calibri" w:cs="Calibri"/>
-                <w:color w:val="000000"/>
-              </w:rPr>
-              <w:t xml:space="preserve"> 2</w:t>
+            <w:r>
+              <w:rPr>
+                <w:rFonts w:ascii="Calibri" w:eastAsia="Times New Roman" w:hAnsi="Calibri" w:cs="Calibri"/>
+                <w:color w:val="000000"/>
+              </w:rPr>
+              <w:t>Jensen_VBGF 2</w:t>
             </w:r>
           </w:p>
         </w:tc>
@@ -875,7 +836,6 @@
                 <w:color w:val="000000"/>
               </w:rPr>
             </w:pPr>
-            <w:proofErr w:type="spellStart"/>
             <w:r>
               <w:rPr>
                 <w:rFonts w:ascii="Calibri" w:eastAsia="Times New Roman" w:hAnsi="Calibri" w:cs="Calibri"/>
@@ -883,7 +843,6 @@
               </w:rPr>
               <w:t>Gislason</w:t>
             </w:r>
-            <w:proofErr w:type="spellEnd"/>
           </w:p>
         </w:tc>
         <w:tc>
@@ -909,21 +868,12 @@
                 <w:color w:val="000000"/>
               </w:rPr>
             </w:pPr>
-            <w:proofErr w:type="spellStart"/>
-            <w:r>
-              <w:rPr>
-                <w:rFonts w:ascii="Calibri" w:eastAsia="Times New Roman" w:hAnsi="Calibri" w:cs="Calibri"/>
-                <w:color w:val="000000"/>
-              </w:rPr>
-              <w:t>Linf</w:t>
-            </w:r>
-            <w:proofErr w:type="spellEnd"/>
-            <w:r>
-              <w:rPr>
-                <w:rFonts w:ascii="Calibri" w:eastAsia="Times New Roman" w:hAnsi="Calibri" w:cs="Calibri"/>
-                <w:color w:val="000000"/>
-              </w:rPr>
-              <w:t>, k, length</w:t>
+            <w:r>
+              <w:rPr>
+                <w:rFonts w:ascii="Calibri" w:eastAsia="Times New Roman" w:hAnsi="Calibri" w:cs="Calibri"/>
+                <w:color w:val="000000"/>
+              </w:rPr>
+              <w:t>Linf, k, length</w:t>
             </w:r>
           </w:p>
         </w:tc>
@@ -955,7 +905,6 @@
                 <w:color w:val="000000"/>
               </w:rPr>
             </w:pPr>
-            <w:proofErr w:type="spellStart"/>
             <w:r>
               <w:rPr>
                 <w:rFonts w:ascii="Calibri" w:eastAsia="Times New Roman" w:hAnsi="Calibri" w:cs="Calibri"/>
@@ -963,7 +912,6 @@
               </w:rPr>
               <w:t>Pauly_lt</w:t>
             </w:r>
-            <w:proofErr w:type="spellEnd"/>
           </w:p>
         </w:tc>
         <w:tc>
@@ -989,21 +937,12 @@
                 <w:color w:val="000000"/>
               </w:rPr>
             </w:pPr>
-            <w:proofErr w:type="spellStart"/>
-            <w:r>
-              <w:rPr>
-                <w:rFonts w:ascii="Calibri" w:eastAsia="Times New Roman" w:hAnsi="Calibri" w:cs="Calibri"/>
-                <w:color w:val="000000"/>
-              </w:rPr>
-              <w:t>Linf</w:t>
-            </w:r>
-            <w:proofErr w:type="spellEnd"/>
-            <w:r>
-              <w:rPr>
-                <w:rFonts w:ascii="Calibri" w:eastAsia="Times New Roman" w:hAnsi="Calibri" w:cs="Calibri"/>
-                <w:color w:val="000000"/>
-              </w:rPr>
-              <w:t>, k, Temp</w:t>
+            <w:r>
+              <w:rPr>
+                <w:rFonts w:ascii="Calibri" w:eastAsia="Times New Roman" w:hAnsi="Calibri" w:cs="Calibri"/>
+                <w:color w:val="000000"/>
+              </w:rPr>
+              <w:t>Linf, k, Temp</w:t>
             </w:r>
           </w:p>
         </w:tc>
@@ -1035,7 +974,6 @@
                 <w:color w:val="000000"/>
               </w:rPr>
             </w:pPr>
-            <w:proofErr w:type="spellStart"/>
             <w:r>
               <w:rPr>
                 <w:rFonts w:ascii="Calibri" w:eastAsia="Times New Roman" w:hAnsi="Calibri" w:cs="Calibri"/>
@@ -1043,7 +981,6 @@
               </w:rPr>
               <w:t>Roff</w:t>
             </w:r>
-            <w:proofErr w:type="spellEnd"/>
           </w:p>
         </w:tc>
         <w:tc>
@@ -1106,7 +1043,6 @@
                 <w:color w:val="000000"/>
               </w:rPr>
             </w:pPr>
-            <w:proofErr w:type="spellStart"/>
             <w:r>
               <w:rPr>
                 <w:rFonts w:ascii="Calibri" w:eastAsia="Times New Roman" w:hAnsi="Calibri" w:cs="Calibri"/>
@@ -1114,7 +1050,6 @@
               </w:rPr>
               <w:t>Jensen_Amat</w:t>
             </w:r>
-            <w:proofErr w:type="spellEnd"/>
           </w:p>
         </w:tc>
         <w:tc>
@@ -1177,7 +1112,6 @@
                 <w:color w:val="000000"/>
               </w:rPr>
             </w:pPr>
-            <w:proofErr w:type="spellStart"/>
             <w:r>
               <w:rPr>
                 <w:rFonts w:ascii="Calibri" w:eastAsia="Times New Roman" w:hAnsi="Calibri" w:cs="Calibri"/>
@@ -1185,7 +1119,6 @@
               </w:rPr>
               <w:t>Ri_Ef_Amat</w:t>
             </w:r>
-            <w:proofErr w:type="spellEnd"/>
           </w:p>
         </w:tc>
         <w:tc>
@@ -1248,7 +1181,6 @@
                 <w:color w:val="000000"/>
               </w:rPr>
             </w:pPr>
-            <w:proofErr w:type="spellStart"/>
             <w:r>
               <w:rPr>
                 <w:rFonts w:ascii="Calibri" w:eastAsia="Times New Roman" w:hAnsi="Calibri" w:cs="Calibri"/>
@@ -1256,7 +1188,6 @@
               </w:rPr>
               <w:t>Pauly_wt</w:t>
             </w:r>
-            <w:proofErr w:type="spellEnd"/>
           </w:p>
         </w:tc>
         <w:tc>
@@ -1282,21 +1213,12 @@
                 <w:color w:val="000000"/>
               </w:rPr>
             </w:pPr>
-            <w:proofErr w:type="spellStart"/>
-            <w:r>
-              <w:rPr>
-                <w:rFonts w:ascii="Calibri" w:eastAsia="Times New Roman" w:hAnsi="Calibri" w:cs="Calibri"/>
-                <w:color w:val="000000"/>
-              </w:rPr>
-              <w:t>Winf</w:t>
-            </w:r>
-            <w:proofErr w:type="spellEnd"/>
-            <w:r>
-              <w:rPr>
-                <w:rFonts w:ascii="Calibri" w:eastAsia="Times New Roman" w:hAnsi="Calibri" w:cs="Calibri"/>
-                <w:color w:val="000000"/>
-              </w:rPr>
-              <w:t>, kw, Temp</w:t>
+            <w:r>
+              <w:rPr>
+                <w:rFonts w:ascii="Calibri" w:eastAsia="Times New Roman" w:hAnsi="Calibri" w:cs="Calibri"/>
+                <w:color w:val="000000"/>
+              </w:rPr>
+              <w:t>Winf, kw, Temp</w:t>
             </w:r>
           </w:p>
         </w:tc>
@@ -1328,7 +1250,6 @@
                 <w:color w:val="000000"/>
               </w:rPr>
             </w:pPr>
-            <w:proofErr w:type="spellStart"/>
             <w:r>
               <w:rPr>
                 <w:rFonts w:ascii="Calibri" w:eastAsia="Times New Roman" w:hAnsi="Calibri" w:cs="Calibri"/>
@@ -1336,7 +1257,6 @@
               </w:rPr>
               <w:t>PnW</w:t>
             </w:r>
-            <w:proofErr w:type="spellEnd"/>
           </w:p>
         </w:tc>
         <w:tc>
@@ -1398,7 +1318,6 @@
                 <w:color w:val="000000"/>
               </w:rPr>
             </w:pPr>
-            <w:proofErr w:type="spellStart"/>
             <w:r>
               <w:rPr>
                 <w:rFonts w:ascii="Calibri" w:eastAsia="Times New Roman" w:hAnsi="Calibri" w:cs="Calibri"/>
@@ -1406,7 +1325,6 @@
               </w:rPr>
               <w:t>Lorenzen</w:t>
             </w:r>
-            <w:proofErr w:type="spellEnd"/>
           </w:p>
         </w:tc>
         <w:tc>
@@ -1578,8 +1496,6 @@
         </w:rPr>
         <w:fldChar w:fldCharType="end"/>
       </w:r>
-      <w:bookmarkStart w:id="0" w:name="_GoBack"/>
-      <w:bookmarkEnd w:id="0"/>
       <w:r>
         <w:rPr>
           <w:sz w:val="24"/>

</xml_diff>

<commit_message>
Update Carny and Alverson methods
Also take out the Then method that Hamel updated. Update the references and inputs html documents.
</commit_message>
<xml_diff>
--- a/www/Method_inputs.docx
+++ b/www/Method_inputs.docx
@@ -127,6 +127,7 @@
                 <w:color w:val="000000"/>
               </w:rPr>
             </w:pPr>
+            <w:proofErr w:type="spellStart"/>
             <w:r>
               <w:rPr>
                 <w:rFonts w:ascii="Calibri" w:eastAsia="Times New Roman" w:hAnsi="Calibri" w:cs="Calibri"/>
@@ -134,6 +135,7 @@
               </w:rPr>
               <w:t>FishLife</w:t>
             </w:r>
+            <w:proofErr w:type="spellEnd"/>
           </w:p>
         </w:tc>
         <w:tc>
@@ -196,6 +198,7 @@
                 <w:color w:val="000000"/>
               </w:rPr>
             </w:pPr>
+            <w:proofErr w:type="spellStart"/>
             <w:r>
               <w:rPr>
                 <w:rFonts w:ascii="Calibri" w:eastAsia="Times New Roman" w:hAnsi="Calibri" w:cs="Calibri"/>
@@ -210,6 +213,7 @@
               </w:rPr>
               <w:t>nls</w:t>
             </w:r>
+            <w:proofErr w:type="spellEnd"/>
           </w:p>
         </w:tc>
         <w:tc>
@@ -272,6 +276,7 @@
                 <w:color w:val="000000"/>
               </w:rPr>
             </w:pPr>
+            <w:proofErr w:type="spellStart"/>
             <w:r>
               <w:rPr>
                 <w:rFonts w:ascii="Calibri" w:eastAsia="Times New Roman" w:hAnsi="Calibri" w:cs="Calibri"/>
@@ -286,6 +291,7 @@
               </w:rPr>
               <w:t>lm</w:t>
             </w:r>
+            <w:proofErr w:type="spellEnd"/>
           </w:p>
         </w:tc>
         <w:tc>
@@ -348,22 +354,15 @@
                 <w:color w:val="000000"/>
               </w:rPr>
             </w:pPr>
-            <w:r>
-              <w:rPr>
-                <w:rFonts w:ascii="Calibri" w:eastAsia="Times New Roman" w:hAnsi="Calibri" w:cs="Calibri"/>
-                <w:color w:val="000000"/>
-              </w:rPr>
-              <w:t>Then_</w:t>
-            </w:r>
-            <w:r>
-              <w:rPr>
-                <w:rFonts w:ascii="Calibri" w:eastAsia="Times New Roman" w:hAnsi="Calibri" w:cs="Calibri"/>
-                <w:color w:val="000000"/>
-              </w:rPr>
-              <w:t>1parm</w:t>
-            </w:r>
-            <w:bookmarkStart w:id="0" w:name="_GoBack"/>
-            <w:bookmarkEnd w:id="0"/>
+            <w:proofErr w:type="spellStart"/>
+            <w:r>
+              <w:rPr>
+                <w:rFonts w:ascii="Calibri" w:eastAsia="Times New Roman" w:hAnsi="Calibri" w:cs="Calibri"/>
+                <w:color w:val="000000"/>
+              </w:rPr>
+              <w:t>Hamel_Amax</w:t>
+            </w:r>
+            <w:proofErr w:type="spellEnd"/>
           </w:p>
         </w:tc>
         <w:tc>
@@ -426,13 +425,15 @@
                 <w:color w:val="000000"/>
               </w:rPr>
             </w:pPr>
-            <w:r>
-              <w:rPr>
-                <w:rFonts w:ascii="Calibri" w:eastAsia="Times New Roman" w:hAnsi="Calibri" w:cs="Calibri"/>
-                <w:color w:val="000000"/>
-              </w:rPr>
-              <w:t>Hamel_Amax</w:t>
-            </w:r>
+            <w:proofErr w:type="spellStart"/>
+            <w:r>
+              <w:rPr>
+                <w:rFonts w:ascii="Calibri" w:eastAsia="Times New Roman" w:hAnsi="Calibri" w:cs="Calibri"/>
+                <w:color w:val="000000"/>
+              </w:rPr>
+              <w:t>ZM_CA_pel</w:t>
+            </w:r>
+            <w:proofErr w:type="spellEnd"/>
           </w:p>
         </w:tc>
         <w:tc>
@@ -463,7 +464,7 @@
                 <w:rFonts w:ascii="Calibri" w:eastAsia="Times New Roman" w:hAnsi="Calibri" w:cs="Calibri"/>
                 <w:color w:val="000000"/>
               </w:rPr>
-              <w:t>maximum age</w:t>
+              <w:t>maximum age, k, t0</w:t>
             </w:r>
           </w:p>
         </w:tc>
@@ -494,13 +495,15 @@
                 <w:color w:val="000000"/>
               </w:rPr>
             </w:pPr>
-            <w:r>
-              <w:rPr>
-                <w:rFonts w:ascii="Calibri" w:eastAsia="Times New Roman" w:hAnsi="Calibri" w:cs="Calibri"/>
-                <w:color w:val="000000"/>
-              </w:rPr>
-              <w:t>AnC</w:t>
-            </w:r>
+            <w:proofErr w:type="spellStart"/>
+            <w:r>
+              <w:rPr>
+                <w:rFonts w:ascii="Calibri" w:eastAsia="Times New Roman" w:hAnsi="Calibri" w:cs="Calibri"/>
+                <w:color w:val="000000"/>
+              </w:rPr>
+              <w:t>ZM_CA_dem</w:t>
+            </w:r>
+            <w:proofErr w:type="spellEnd"/>
           </w:p>
         </w:tc>
         <w:tc>
@@ -530,8 +533,10 @@
                 <w:rFonts w:ascii="Calibri" w:eastAsia="Times New Roman" w:hAnsi="Calibri" w:cs="Calibri"/>
                 <w:color w:val="000000"/>
               </w:rPr>
-              <w:t>maximum age, k</w:t>
-            </w:r>
+              <w:t>maximum age, k, t0</w:t>
+            </w:r>
+            <w:bookmarkStart w:id="0" w:name="_GoBack"/>
+            <w:bookmarkEnd w:id="0"/>
           </w:p>
         </w:tc>
       </w:tr>
@@ -599,7 +604,14 @@
                 <w:rFonts w:ascii="Calibri" w:eastAsia="Times New Roman" w:hAnsi="Calibri" w:cs="Calibri"/>
                 <w:color w:val="000000"/>
               </w:rPr>
-              <w:t>maximum age, k, t0</w:t>
+              <w:t>A</w:t>
+            </w:r>
+            <w:r>
+              <w:rPr>
+                <w:rFonts w:ascii="Calibri" w:eastAsia="Times New Roman" w:hAnsi="Calibri" w:cs="Calibri"/>
+                <w:color w:val="000000"/>
+              </w:rPr>
+              <w:t>ge, k, t0</w:t>
             </w:r>
           </w:p>
         </w:tc>
@@ -630,6 +642,7 @@
                 <w:color w:val="000000"/>
               </w:rPr>
             </w:pPr>
+            <w:proofErr w:type="spellStart"/>
             <w:r>
               <w:rPr>
                 <w:rFonts w:ascii="Calibri" w:eastAsia="Times New Roman" w:hAnsi="Calibri" w:cs="Calibri"/>
@@ -637,6 +650,7 @@
               </w:rPr>
               <w:t>Then_VBGF</w:t>
             </w:r>
+            <w:proofErr w:type="spellEnd"/>
           </w:p>
         </w:tc>
         <w:tc>
@@ -661,12 +675,21 @@
                 <w:color w:val="000000"/>
               </w:rPr>
             </w:pPr>
-            <w:r>
-              <w:rPr>
-                <w:rFonts w:ascii="Calibri" w:eastAsia="Times New Roman" w:hAnsi="Calibri" w:cs="Calibri"/>
-                <w:color w:val="000000"/>
-              </w:rPr>
-              <w:t>Linf, k</w:t>
+            <w:proofErr w:type="spellStart"/>
+            <w:r>
+              <w:rPr>
+                <w:rFonts w:ascii="Calibri" w:eastAsia="Times New Roman" w:hAnsi="Calibri" w:cs="Calibri"/>
+                <w:color w:val="000000"/>
+              </w:rPr>
+              <w:t>Linf</w:t>
+            </w:r>
+            <w:proofErr w:type="spellEnd"/>
+            <w:r>
+              <w:rPr>
+                <w:rFonts w:ascii="Calibri" w:eastAsia="Times New Roman" w:hAnsi="Calibri" w:cs="Calibri"/>
+                <w:color w:val="000000"/>
+              </w:rPr>
+              <w:t>, k</w:t>
             </w:r>
           </w:p>
         </w:tc>
@@ -698,12 +721,21 @@
                 <w:color w:val="000000"/>
               </w:rPr>
             </w:pPr>
-            <w:r>
-              <w:rPr>
-                <w:rFonts w:ascii="Calibri" w:eastAsia="Times New Roman" w:hAnsi="Calibri" w:cs="Calibri"/>
-                <w:color w:val="000000"/>
-              </w:rPr>
-              <w:t>Jensen_VBGF 1</w:t>
+            <w:proofErr w:type="spellStart"/>
+            <w:r>
+              <w:rPr>
+                <w:rFonts w:ascii="Calibri" w:eastAsia="Times New Roman" w:hAnsi="Calibri" w:cs="Calibri"/>
+                <w:color w:val="000000"/>
+              </w:rPr>
+              <w:t>Jensen_VBGF</w:t>
+            </w:r>
+            <w:proofErr w:type="spellEnd"/>
+            <w:r>
+              <w:rPr>
+                <w:rFonts w:ascii="Calibri" w:eastAsia="Times New Roman" w:hAnsi="Calibri" w:cs="Calibri"/>
+                <w:color w:val="000000"/>
+              </w:rPr>
+              <w:t xml:space="preserve"> 1</w:t>
             </w:r>
           </w:p>
         </w:tc>
@@ -767,12 +799,21 @@
                 <w:color w:val="000000"/>
               </w:rPr>
             </w:pPr>
-            <w:r>
-              <w:rPr>
-                <w:rFonts w:ascii="Calibri" w:eastAsia="Times New Roman" w:hAnsi="Calibri" w:cs="Calibri"/>
-                <w:color w:val="000000"/>
-              </w:rPr>
-              <w:t>Jensen_VBGF 2</w:t>
+            <w:proofErr w:type="spellStart"/>
+            <w:r>
+              <w:rPr>
+                <w:rFonts w:ascii="Calibri" w:eastAsia="Times New Roman" w:hAnsi="Calibri" w:cs="Calibri"/>
+                <w:color w:val="000000"/>
+              </w:rPr>
+              <w:t>Jensen_VBGF</w:t>
+            </w:r>
+            <w:proofErr w:type="spellEnd"/>
+            <w:r>
+              <w:rPr>
+                <w:rFonts w:ascii="Calibri" w:eastAsia="Times New Roman" w:hAnsi="Calibri" w:cs="Calibri"/>
+                <w:color w:val="000000"/>
+              </w:rPr>
+              <w:t xml:space="preserve"> 2</w:t>
             </w:r>
           </w:p>
         </w:tc>
@@ -836,6 +877,7 @@
                 <w:color w:val="000000"/>
               </w:rPr>
             </w:pPr>
+            <w:proofErr w:type="spellStart"/>
             <w:r>
               <w:rPr>
                 <w:rFonts w:ascii="Calibri" w:eastAsia="Times New Roman" w:hAnsi="Calibri" w:cs="Calibri"/>
@@ -843,6 +885,7 @@
               </w:rPr>
               <w:t>Gislason</w:t>
             </w:r>
+            <w:proofErr w:type="spellEnd"/>
           </w:p>
         </w:tc>
         <w:tc>
@@ -868,12 +911,21 @@
                 <w:color w:val="000000"/>
               </w:rPr>
             </w:pPr>
-            <w:r>
-              <w:rPr>
-                <w:rFonts w:ascii="Calibri" w:eastAsia="Times New Roman" w:hAnsi="Calibri" w:cs="Calibri"/>
-                <w:color w:val="000000"/>
-              </w:rPr>
-              <w:t>Linf, k, length</w:t>
+            <w:proofErr w:type="spellStart"/>
+            <w:r>
+              <w:rPr>
+                <w:rFonts w:ascii="Calibri" w:eastAsia="Times New Roman" w:hAnsi="Calibri" w:cs="Calibri"/>
+                <w:color w:val="000000"/>
+              </w:rPr>
+              <w:t>Linf</w:t>
+            </w:r>
+            <w:proofErr w:type="spellEnd"/>
+            <w:r>
+              <w:rPr>
+                <w:rFonts w:ascii="Calibri" w:eastAsia="Times New Roman" w:hAnsi="Calibri" w:cs="Calibri"/>
+                <w:color w:val="000000"/>
+              </w:rPr>
+              <w:t>, k, length</w:t>
             </w:r>
           </w:p>
         </w:tc>
@@ -905,6 +957,7 @@
                 <w:color w:val="000000"/>
               </w:rPr>
             </w:pPr>
+            <w:proofErr w:type="spellStart"/>
             <w:r>
               <w:rPr>
                 <w:rFonts w:ascii="Calibri" w:eastAsia="Times New Roman" w:hAnsi="Calibri" w:cs="Calibri"/>
@@ -912,6 +965,7 @@
               </w:rPr>
               <w:t>Pauly_lt</w:t>
             </w:r>
+            <w:proofErr w:type="spellEnd"/>
           </w:p>
         </w:tc>
         <w:tc>
@@ -937,12 +991,21 @@
                 <w:color w:val="000000"/>
               </w:rPr>
             </w:pPr>
-            <w:r>
-              <w:rPr>
-                <w:rFonts w:ascii="Calibri" w:eastAsia="Times New Roman" w:hAnsi="Calibri" w:cs="Calibri"/>
-                <w:color w:val="000000"/>
-              </w:rPr>
-              <w:t>Linf, k, Temp</w:t>
+            <w:proofErr w:type="spellStart"/>
+            <w:r>
+              <w:rPr>
+                <w:rFonts w:ascii="Calibri" w:eastAsia="Times New Roman" w:hAnsi="Calibri" w:cs="Calibri"/>
+                <w:color w:val="000000"/>
+              </w:rPr>
+              <w:t>Linf</w:t>
+            </w:r>
+            <w:proofErr w:type="spellEnd"/>
+            <w:r>
+              <w:rPr>
+                <w:rFonts w:ascii="Calibri" w:eastAsia="Times New Roman" w:hAnsi="Calibri" w:cs="Calibri"/>
+                <w:color w:val="000000"/>
+              </w:rPr>
+              <w:t>, k, Temp</w:t>
             </w:r>
           </w:p>
         </w:tc>
@@ -974,6 +1037,7 @@
                 <w:color w:val="000000"/>
               </w:rPr>
             </w:pPr>
+            <w:proofErr w:type="spellStart"/>
             <w:r>
               <w:rPr>
                 <w:rFonts w:ascii="Calibri" w:eastAsia="Times New Roman" w:hAnsi="Calibri" w:cs="Calibri"/>
@@ -981,6 +1045,7 @@
               </w:rPr>
               <w:t>Roff</w:t>
             </w:r>
+            <w:proofErr w:type="spellEnd"/>
           </w:p>
         </w:tc>
         <w:tc>
@@ -1043,6 +1108,7 @@
                 <w:color w:val="000000"/>
               </w:rPr>
             </w:pPr>
+            <w:proofErr w:type="spellStart"/>
             <w:r>
               <w:rPr>
                 <w:rFonts w:ascii="Calibri" w:eastAsia="Times New Roman" w:hAnsi="Calibri" w:cs="Calibri"/>
@@ -1050,6 +1116,7 @@
               </w:rPr>
               <w:t>Jensen_Amat</w:t>
             </w:r>
+            <w:proofErr w:type="spellEnd"/>
           </w:p>
         </w:tc>
         <w:tc>
@@ -1112,6 +1179,7 @@
                 <w:color w:val="000000"/>
               </w:rPr>
             </w:pPr>
+            <w:proofErr w:type="spellStart"/>
             <w:r>
               <w:rPr>
                 <w:rFonts w:ascii="Calibri" w:eastAsia="Times New Roman" w:hAnsi="Calibri" w:cs="Calibri"/>
@@ -1119,6 +1187,7 @@
               </w:rPr>
               <w:t>Ri_Ef_Amat</w:t>
             </w:r>
+            <w:proofErr w:type="spellEnd"/>
           </w:p>
         </w:tc>
         <w:tc>
@@ -1181,6 +1250,7 @@
                 <w:color w:val="000000"/>
               </w:rPr>
             </w:pPr>
+            <w:proofErr w:type="spellStart"/>
             <w:r>
               <w:rPr>
                 <w:rFonts w:ascii="Calibri" w:eastAsia="Times New Roman" w:hAnsi="Calibri" w:cs="Calibri"/>
@@ -1188,6 +1258,7 @@
               </w:rPr>
               <w:t>Pauly_wt</w:t>
             </w:r>
+            <w:proofErr w:type="spellEnd"/>
           </w:p>
         </w:tc>
         <w:tc>
@@ -1213,12 +1284,21 @@
                 <w:color w:val="000000"/>
               </w:rPr>
             </w:pPr>
-            <w:r>
-              <w:rPr>
-                <w:rFonts w:ascii="Calibri" w:eastAsia="Times New Roman" w:hAnsi="Calibri" w:cs="Calibri"/>
-                <w:color w:val="000000"/>
-              </w:rPr>
-              <w:t>Winf, kw, Temp</w:t>
+            <w:proofErr w:type="spellStart"/>
+            <w:r>
+              <w:rPr>
+                <w:rFonts w:ascii="Calibri" w:eastAsia="Times New Roman" w:hAnsi="Calibri" w:cs="Calibri"/>
+                <w:color w:val="000000"/>
+              </w:rPr>
+              <w:t>Winf</w:t>
+            </w:r>
+            <w:proofErr w:type="spellEnd"/>
+            <w:r>
+              <w:rPr>
+                <w:rFonts w:ascii="Calibri" w:eastAsia="Times New Roman" w:hAnsi="Calibri" w:cs="Calibri"/>
+                <w:color w:val="000000"/>
+              </w:rPr>
+              <w:t>, kw, Temp</w:t>
             </w:r>
           </w:p>
         </w:tc>
@@ -1250,6 +1330,7 @@
                 <w:color w:val="000000"/>
               </w:rPr>
             </w:pPr>
+            <w:proofErr w:type="spellStart"/>
             <w:r>
               <w:rPr>
                 <w:rFonts w:ascii="Calibri" w:eastAsia="Times New Roman" w:hAnsi="Calibri" w:cs="Calibri"/>
@@ -1257,6 +1338,7 @@
               </w:rPr>
               <w:t>PnW</w:t>
             </w:r>
+            <w:proofErr w:type="spellEnd"/>
           </w:p>
         </w:tc>
         <w:tc>
@@ -1318,6 +1400,7 @@
                 <w:color w:val="000000"/>
               </w:rPr>
             </w:pPr>
+            <w:proofErr w:type="spellStart"/>
             <w:r>
               <w:rPr>
                 <w:rFonts w:ascii="Calibri" w:eastAsia="Times New Roman" w:hAnsi="Calibri" w:cs="Calibri"/>
@@ -1325,6 +1408,7 @@
               </w:rPr>
               <w:t>Lorenzen</w:t>
             </w:r>
+            <w:proofErr w:type="spellEnd"/>
           </w:p>
         </w:tc>
         <w:tc>

</xml_diff>

<commit_message>
Update references and HTML pages
</commit_message>
<xml_diff>
--- a/www/Method_inputs.docx
+++ b/www/Method_inputs.docx
@@ -535,8 +535,6 @@
               </w:rPr>
               <w:t>maximum age, k, t0</w:t>
             </w:r>
-            <w:bookmarkStart w:id="0" w:name="_GoBack"/>
-            <w:bookmarkEnd w:id="0"/>
           </w:p>
         </w:tc>
       </w:tr>
@@ -710,7 +708,6 @@
             <w:shd w:val="clear" w:color="000000" w:fill="FFFFFF"/>
             <w:noWrap/>
             <w:vAlign w:val="bottom"/>
-            <w:hideMark/>
           </w:tcPr>
           <w:p>
             <w:pPr>
@@ -727,16 +724,9 @@
                 <w:rFonts w:ascii="Calibri" w:eastAsia="Times New Roman" w:hAnsi="Calibri" w:cs="Calibri"/>
                 <w:color w:val="000000"/>
               </w:rPr>
-              <w:t>Jensen_VBGF</w:t>
+              <w:t>Hamel_k</w:t>
             </w:r>
             <w:proofErr w:type="spellEnd"/>
-            <w:r>
-              <w:rPr>
-                <w:rFonts w:ascii="Calibri" w:eastAsia="Times New Roman" w:hAnsi="Calibri" w:cs="Calibri"/>
-                <w:color w:val="000000"/>
-              </w:rPr>
-              <w:t xml:space="preserve"> 1</w:t>
-            </w:r>
           </w:p>
         </w:tc>
         <w:tc>
@@ -751,7 +741,6 @@
             <w:shd w:val="clear" w:color="000000" w:fill="FFFFFF"/>
             <w:noWrap/>
             <w:vAlign w:val="bottom"/>
-            <w:hideMark/>
           </w:tcPr>
           <w:p>
             <w:pPr>
@@ -805,7 +794,14 @@
                 <w:rFonts w:ascii="Calibri" w:eastAsia="Times New Roman" w:hAnsi="Calibri" w:cs="Calibri"/>
                 <w:color w:val="000000"/>
               </w:rPr>
-              <w:t>Jensen_VBGF</w:t>
+              <w:t>Jensen_</w:t>
+            </w:r>
+            <w:r>
+              <w:rPr>
+                <w:rFonts w:ascii="Calibri" w:eastAsia="Times New Roman" w:hAnsi="Calibri" w:cs="Calibri"/>
+                <w:color w:val="000000"/>
+              </w:rPr>
+              <w:t>k</w:t>
             </w:r>
             <w:proofErr w:type="spellEnd"/>
             <w:r>
@@ -813,7 +809,7 @@
                 <w:rFonts w:ascii="Calibri" w:eastAsia="Times New Roman" w:hAnsi="Calibri" w:cs="Calibri"/>
                 <w:color w:val="000000"/>
               </w:rPr>
-              <w:t xml:space="preserve"> 2</w:t>
+              <w:t xml:space="preserve"> 1</w:t>
             </w:r>
           </w:p>
         </w:tc>
@@ -883,9 +879,23 @@
                 <w:rFonts w:ascii="Calibri" w:eastAsia="Times New Roman" w:hAnsi="Calibri" w:cs="Calibri"/>
                 <w:color w:val="000000"/>
               </w:rPr>
-              <w:t>Gislason</w:t>
+              <w:t>Jensen_</w:t>
+            </w:r>
+            <w:r>
+              <w:rPr>
+                <w:rFonts w:ascii="Calibri" w:eastAsia="Times New Roman" w:hAnsi="Calibri" w:cs="Calibri"/>
+                <w:color w:val="000000"/>
+              </w:rPr>
+              <w:t>k</w:t>
             </w:r>
             <w:proofErr w:type="spellEnd"/>
+            <w:r>
+              <w:rPr>
+                <w:rFonts w:ascii="Calibri" w:eastAsia="Times New Roman" w:hAnsi="Calibri" w:cs="Calibri"/>
+                <w:color w:val="000000"/>
+              </w:rPr>
+              <w:t xml:space="preserve"> 2</w:t>
+            </w:r>
           </w:p>
         </w:tc>
         <w:tc>
@@ -911,21 +921,12 @@
                 <w:color w:val="000000"/>
               </w:rPr>
             </w:pPr>
-            <w:proofErr w:type="spellStart"/>
-            <w:r>
-              <w:rPr>
-                <w:rFonts w:ascii="Calibri" w:eastAsia="Times New Roman" w:hAnsi="Calibri" w:cs="Calibri"/>
-                <w:color w:val="000000"/>
-              </w:rPr>
-              <w:t>Linf</w:t>
-            </w:r>
-            <w:proofErr w:type="spellEnd"/>
-            <w:r>
-              <w:rPr>
-                <w:rFonts w:ascii="Calibri" w:eastAsia="Times New Roman" w:hAnsi="Calibri" w:cs="Calibri"/>
-                <w:color w:val="000000"/>
-              </w:rPr>
-              <w:t>, k, length</w:t>
+            <w:r>
+              <w:rPr>
+                <w:rFonts w:ascii="Calibri" w:eastAsia="Times New Roman" w:hAnsi="Calibri" w:cs="Calibri"/>
+                <w:color w:val="000000"/>
+              </w:rPr>
+              <w:t>k</w:t>
             </w:r>
           </w:p>
         </w:tc>
@@ -963,7 +964,7 @@
                 <w:rFonts w:ascii="Calibri" w:eastAsia="Times New Roman" w:hAnsi="Calibri" w:cs="Calibri"/>
                 <w:color w:val="000000"/>
               </w:rPr>
-              <w:t>Pauly_lt</w:t>
+              <w:t>Gislason</w:t>
             </w:r>
             <w:proofErr w:type="spellEnd"/>
           </w:p>
@@ -1005,7 +1006,7 @@
                 <w:rFonts w:ascii="Calibri" w:eastAsia="Times New Roman" w:hAnsi="Calibri" w:cs="Calibri"/>
                 <w:color w:val="000000"/>
               </w:rPr>
-              <w:t>, k, Temp</w:t>
+              <w:t>, k, length</w:t>
             </w:r>
           </w:p>
         </w:tc>
@@ -1043,7 +1044,7 @@
                 <w:rFonts w:ascii="Calibri" w:eastAsia="Times New Roman" w:hAnsi="Calibri" w:cs="Calibri"/>
                 <w:color w:val="000000"/>
               </w:rPr>
-              <w:t>Roff</w:t>
+              <w:t>Pauly_lt</w:t>
             </w:r>
             <w:proofErr w:type="spellEnd"/>
           </w:p>
@@ -1071,12 +1072,21 @@
                 <w:color w:val="000000"/>
               </w:rPr>
             </w:pPr>
-            <w:r>
-              <w:rPr>
-                <w:rFonts w:ascii="Calibri" w:eastAsia="Times New Roman" w:hAnsi="Calibri" w:cs="Calibri"/>
-                <w:color w:val="000000"/>
-              </w:rPr>
-              <w:t>k, age at maturity</w:t>
+            <w:proofErr w:type="spellStart"/>
+            <w:r>
+              <w:rPr>
+                <w:rFonts w:ascii="Calibri" w:eastAsia="Times New Roman" w:hAnsi="Calibri" w:cs="Calibri"/>
+                <w:color w:val="000000"/>
+              </w:rPr>
+              <w:t>Linf</w:t>
+            </w:r>
+            <w:proofErr w:type="spellEnd"/>
+            <w:r>
+              <w:rPr>
+                <w:rFonts w:ascii="Calibri" w:eastAsia="Times New Roman" w:hAnsi="Calibri" w:cs="Calibri"/>
+                <w:color w:val="000000"/>
+              </w:rPr>
+              <w:t>, k, Temp</w:t>
             </w:r>
           </w:p>
         </w:tc>
@@ -1114,7 +1124,7 @@
                 <w:rFonts w:ascii="Calibri" w:eastAsia="Times New Roman" w:hAnsi="Calibri" w:cs="Calibri"/>
                 <w:color w:val="000000"/>
               </w:rPr>
-              <w:t>Jensen_Amat</w:t>
+              <w:t>Roff</w:t>
             </w:r>
             <w:proofErr w:type="spellEnd"/>
           </w:p>
@@ -1147,7 +1157,7 @@
                 <w:rFonts w:ascii="Calibri" w:eastAsia="Times New Roman" w:hAnsi="Calibri" w:cs="Calibri"/>
                 <w:color w:val="000000"/>
               </w:rPr>
-              <w:t>age at maturity</w:t>
+              <w:t>k, age at maturity</w:t>
             </w:r>
           </w:p>
         </w:tc>
@@ -1185,7 +1195,7 @@
                 <w:rFonts w:ascii="Calibri" w:eastAsia="Times New Roman" w:hAnsi="Calibri" w:cs="Calibri"/>
                 <w:color w:val="000000"/>
               </w:rPr>
-              <w:t>Ri_Ef_Amat</w:t>
+              <w:t>Jensen_Amat</w:t>
             </w:r>
             <w:proofErr w:type="spellEnd"/>
           </w:p>
@@ -1256,6 +1266,77 @@
                 <w:rFonts w:ascii="Calibri" w:eastAsia="Times New Roman" w:hAnsi="Calibri" w:cs="Calibri"/>
                 <w:color w:val="000000"/>
               </w:rPr>
+              <w:t>Ri_Ef_Amat</w:t>
+            </w:r>
+            <w:proofErr w:type="spellEnd"/>
+          </w:p>
+        </w:tc>
+        <w:tc>
+          <w:tcPr>
+            <w:tcW w:w="3520" w:type="dxa"/>
+            <w:tcBorders>
+              <w:top w:val="nil"/>
+              <w:left w:val="nil"/>
+              <w:bottom w:val="nil"/>
+              <w:right w:val="nil"/>
+            </w:tcBorders>
+            <w:shd w:val="clear" w:color="000000" w:fill="FFFFFF"/>
+            <w:noWrap/>
+            <w:vAlign w:val="bottom"/>
+            <w:hideMark/>
+          </w:tcPr>
+          <w:p>
+            <w:pPr>
+              <w:spacing w:after="0" w:line="240" w:lineRule="auto"/>
+              <w:jc w:val="center"/>
+              <w:rPr>
+                <w:rFonts w:ascii="Calibri" w:eastAsia="Times New Roman" w:hAnsi="Calibri" w:cs="Calibri"/>
+                <w:color w:val="000000"/>
+              </w:rPr>
+            </w:pPr>
+            <w:r>
+              <w:rPr>
+                <w:rFonts w:ascii="Calibri" w:eastAsia="Times New Roman" w:hAnsi="Calibri" w:cs="Calibri"/>
+                <w:color w:val="000000"/>
+              </w:rPr>
+              <w:t>age at maturity</w:t>
+            </w:r>
+          </w:p>
+        </w:tc>
+      </w:tr>
+      <w:tr>
+        <w:trPr>
+          <w:trHeight w:val="290"/>
+        </w:trPr>
+        <w:tc>
+          <w:tcPr>
+            <w:tcW w:w="1800" w:type="dxa"/>
+            <w:tcBorders>
+              <w:top w:val="nil"/>
+              <w:left w:val="nil"/>
+              <w:bottom w:val="nil"/>
+              <w:right w:val="nil"/>
+            </w:tcBorders>
+            <w:shd w:val="clear" w:color="000000" w:fill="FFFFFF"/>
+            <w:noWrap/>
+            <w:vAlign w:val="bottom"/>
+            <w:hideMark/>
+          </w:tcPr>
+          <w:p>
+            <w:pPr>
+              <w:spacing w:after="0" w:line="240" w:lineRule="auto"/>
+              <w:jc w:val="center"/>
+              <w:rPr>
+                <w:rFonts w:ascii="Calibri" w:eastAsia="Times New Roman" w:hAnsi="Calibri" w:cs="Calibri"/>
+                <w:color w:val="000000"/>
+              </w:rPr>
+            </w:pPr>
+            <w:proofErr w:type="spellStart"/>
+            <w:r>
+              <w:rPr>
+                <w:rFonts w:ascii="Calibri" w:eastAsia="Times New Roman" w:hAnsi="Calibri" w:cs="Calibri"/>
+                <w:color w:val="000000"/>
+              </w:rPr>
               <w:t>Pauly_wt</w:t>
             </w:r>
             <w:proofErr w:type="spellEnd"/>
@@ -1300,6 +1381,84 @@
               </w:rPr>
               <w:t>, kw, Temp</w:t>
             </w:r>
+          </w:p>
+        </w:tc>
+      </w:tr>
+      <w:tr>
+        <w:trPr>
+          <w:trHeight w:val="290"/>
+        </w:trPr>
+        <w:tc>
+          <w:tcPr>
+            <w:tcW w:w="1800" w:type="dxa"/>
+            <w:tcBorders>
+              <w:top w:val="nil"/>
+              <w:left w:val="nil"/>
+              <w:bottom w:val="nil"/>
+              <w:right w:val="nil"/>
+            </w:tcBorders>
+            <w:shd w:val="clear" w:color="000000" w:fill="FFFFFF"/>
+            <w:noWrap/>
+            <w:vAlign w:val="bottom"/>
+          </w:tcPr>
+          <w:p>
+            <w:pPr>
+              <w:spacing w:after="0" w:line="240" w:lineRule="auto"/>
+              <w:jc w:val="center"/>
+              <w:rPr>
+                <w:rFonts w:ascii="Calibri" w:eastAsia="Times New Roman" w:hAnsi="Calibri" w:cs="Calibri"/>
+                <w:color w:val="000000"/>
+              </w:rPr>
+            </w:pPr>
+            <w:proofErr w:type="spellStart"/>
+            <w:r>
+              <w:rPr>
+                <w:rFonts w:ascii="Calibri" w:eastAsia="Times New Roman" w:hAnsi="Calibri" w:cs="Calibri"/>
+                <w:color w:val="000000"/>
+              </w:rPr>
+              <w:t>McC&amp;Gil</w:t>
+            </w:r>
+            <w:proofErr w:type="spellEnd"/>
+          </w:p>
+        </w:tc>
+        <w:tc>
+          <w:tcPr>
+            <w:tcW w:w="3520" w:type="dxa"/>
+            <w:tcBorders>
+              <w:top w:val="nil"/>
+              <w:left w:val="nil"/>
+              <w:bottom w:val="nil"/>
+              <w:right w:val="nil"/>
+            </w:tcBorders>
+            <w:shd w:val="clear" w:color="000000" w:fill="FFFFFF"/>
+            <w:noWrap/>
+            <w:vAlign w:val="bottom"/>
+          </w:tcPr>
+          <w:p>
+            <w:pPr>
+              <w:spacing w:after="0" w:line="240" w:lineRule="auto"/>
+              <w:jc w:val="center"/>
+              <w:rPr>
+                <w:rFonts w:ascii="Calibri" w:eastAsia="Times New Roman" w:hAnsi="Calibri" w:cs="Calibri"/>
+                <w:color w:val="000000"/>
+              </w:rPr>
+            </w:pPr>
+            <w:r>
+              <w:rPr>
+                <w:rFonts w:ascii="Calibri" w:eastAsia="Times New Roman" w:hAnsi="Calibri" w:cs="Calibri"/>
+                <w:color w:val="000000"/>
+              </w:rPr>
+              <w:t>dry weight</w:t>
+            </w:r>
+            <w:r>
+              <w:rPr>
+                <w:rFonts w:ascii="Calibri" w:eastAsia="Times New Roman" w:hAnsi="Calibri" w:cs="Calibri"/>
+                <w:color w:val="000000"/>
+              </w:rPr>
+              <w:t>, Temp</w:t>
+            </w:r>
+            <w:bookmarkStart w:id="0" w:name="_GoBack"/>
+            <w:bookmarkEnd w:id="0"/>
           </w:p>
         </w:tc>
       </w:tr>

</xml_diff>

<commit_message>
Update to include Charnov et al. 2013
</commit_message>
<xml_diff>
--- a/www/Method_inputs.docx
+++ b/www/Method_inputs.docx
@@ -1027,7 +1027,39 @@
             <w:shd w:val="clear" w:color="000000" w:fill="FFFFFF"/>
             <w:noWrap/>
             <w:vAlign w:val="bottom"/>
-            <w:hideMark/>
+          </w:tcPr>
+          <w:p>
+            <w:pPr>
+              <w:spacing w:after="0" w:line="240" w:lineRule="auto"/>
+              <w:jc w:val="center"/>
+              <w:rPr>
+                <w:rFonts w:ascii="Calibri" w:eastAsia="Times New Roman" w:hAnsi="Calibri" w:cs="Calibri"/>
+                <w:color w:val="000000"/>
+              </w:rPr>
+            </w:pPr>
+            <w:r>
+              <w:rPr>
+                <w:rFonts w:ascii="Calibri" w:eastAsia="Times New Roman" w:hAnsi="Calibri" w:cs="Calibri"/>
+                <w:color w:val="000000"/>
+              </w:rPr>
+              <w:t>Charnov</w:t>
+            </w:r>
+            <w:bookmarkStart w:id="0" w:name="_GoBack"/>
+            <w:bookmarkEnd w:id="0"/>
+          </w:p>
+        </w:tc>
+        <w:tc>
+          <w:tcPr>
+            <w:tcW w:w="3520" w:type="dxa"/>
+            <w:tcBorders>
+              <w:top w:val="nil"/>
+              <w:left w:val="nil"/>
+              <w:bottom w:val="nil"/>
+              <w:right w:val="nil"/>
+            </w:tcBorders>
+            <w:shd w:val="clear" w:color="000000" w:fill="FFFFFF"/>
+            <w:noWrap/>
+            <w:vAlign w:val="bottom"/>
           </w:tcPr>
           <w:p>
             <w:pPr>
@@ -1044,49 +1076,15 @@
                 <w:rFonts w:ascii="Calibri" w:eastAsia="Times New Roman" w:hAnsi="Calibri" w:cs="Calibri"/>
                 <w:color w:val="000000"/>
               </w:rPr>
-              <w:t>Pauly_lt</w:t>
+              <w:t>Linf</w:t>
             </w:r>
             <w:proofErr w:type="spellEnd"/>
-          </w:p>
-        </w:tc>
-        <w:tc>
-          <w:tcPr>
-            <w:tcW w:w="3520" w:type="dxa"/>
-            <w:tcBorders>
-              <w:top w:val="nil"/>
-              <w:left w:val="nil"/>
-              <w:bottom w:val="nil"/>
-              <w:right w:val="nil"/>
-            </w:tcBorders>
-            <w:shd w:val="clear" w:color="000000" w:fill="FFFFFF"/>
-            <w:noWrap/>
-            <w:vAlign w:val="bottom"/>
-            <w:hideMark/>
-          </w:tcPr>
-          <w:p>
-            <w:pPr>
-              <w:spacing w:after="0" w:line="240" w:lineRule="auto"/>
-              <w:jc w:val="center"/>
-              <w:rPr>
-                <w:rFonts w:ascii="Calibri" w:eastAsia="Times New Roman" w:hAnsi="Calibri" w:cs="Calibri"/>
-                <w:color w:val="000000"/>
-              </w:rPr>
-            </w:pPr>
-            <w:proofErr w:type="spellStart"/>
-            <w:r>
-              <w:rPr>
-                <w:rFonts w:ascii="Calibri" w:eastAsia="Times New Roman" w:hAnsi="Calibri" w:cs="Calibri"/>
-                <w:color w:val="000000"/>
-              </w:rPr>
-              <w:t>Linf</w:t>
-            </w:r>
-            <w:proofErr w:type="spellEnd"/>
-            <w:r>
-              <w:rPr>
-                <w:rFonts w:ascii="Calibri" w:eastAsia="Times New Roman" w:hAnsi="Calibri" w:cs="Calibri"/>
-                <w:color w:val="000000"/>
-              </w:rPr>
-              <w:t>, k, Temp</w:t>
+            <w:r>
+              <w:rPr>
+                <w:rFonts w:ascii="Calibri" w:eastAsia="Times New Roman" w:hAnsi="Calibri" w:cs="Calibri"/>
+                <w:color w:val="000000"/>
+              </w:rPr>
+              <w:t>, k, length</w:t>
             </w:r>
           </w:p>
         </w:tc>
@@ -1124,7 +1122,7 @@
                 <w:rFonts w:ascii="Calibri" w:eastAsia="Times New Roman" w:hAnsi="Calibri" w:cs="Calibri"/>
                 <w:color w:val="000000"/>
               </w:rPr>
-              <w:t>Roff</w:t>
+              <w:t>Pauly_lt</w:t>
             </w:r>
             <w:proofErr w:type="spellEnd"/>
           </w:p>
@@ -1152,12 +1150,21 @@
                 <w:color w:val="000000"/>
               </w:rPr>
             </w:pPr>
-            <w:r>
-              <w:rPr>
-                <w:rFonts w:ascii="Calibri" w:eastAsia="Times New Roman" w:hAnsi="Calibri" w:cs="Calibri"/>
-                <w:color w:val="000000"/>
-              </w:rPr>
-              <w:t>k, age at maturity</w:t>
+            <w:proofErr w:type="spellStart"/>
+            <w:r>
+              <w:rPr>
+                <w:rFonts w:ascii="Calibri" w:eastAsia="Times New Roman" w:hAnsi="Calibri" w:cs="Calibri"/>
+                <w:color w:val="000000"/>
+              </w:rPr>
+              <w:t>Linf</w:t>
+            </w:r>
+            <w:proofErr w:type="spellEnd"/>
+            <w:r>
+              <w:rPr>
+                <w:rFonts w:ascii="Calibri" w:eastAsia="Times New Roman" w:hAnsi="Calibri" w:cs="Calibri"/>
+                <w:color w:val="000000"/>
+              </w:rPr>
+              <w:t>, k, Temp</w:t>
             </w:r>
           </w:p>
         </w:tc>
@@ -1195,7 +1202,7 @@
                 <w:rFonts w:ascii="Calibri" w:eastAsia="Times New Roman" w:hAnsi="Calibri" w:cs="Calibri"/>
                 <w:color w:val="000000"/>
               </w:rPr>
-              <w:t>Jensen_Amat</w:t>
+              <w:t>Roff</w:t>
             </w:r>
             <w:proofErr w:type="spellEnd"/>
           </w:p>
@@ -1228,7 +1235,7 @@
                 <w:rFonts w:ascii="Calibri" w:eastAsia="Times New Roman" w:hAnsi="Calibri" w:cs="Calibri"/>
                 <w:color w:val="000000"/>
               </w:rPr>
-              <w:t>age at maturity</w:t>
+              <w:t>k, age at maturity</w:t>
             </w:r>
           </w:p>
         </w:tc>
@@ -1266,7 +1273,7 @@
                 <w:rFonts w:ascii="Calibri" w:eastAsia="Times New Roman" w:hAnsi="Calibri" w:cs="Calibri"/>
                 <w:color w:val="000000"/>
               </w:rPr>
-              <w:t>Ri_Ef_Amat</w:t>
+              <w:t>Jensen_Amat</w:t>
             </w:r>
             <w:proofErr w:type="spellEnd"/>
           </w:p>
@@ -1337,7 +1344,7 @@
                 <w:rFonts w:ascii="Calibri" w:eastAsia="Times New Roman" w:hAnsi="Calibri" w:cs="Calibri"/>
                 <w:color w:val="000000"/>
               </w:rPr>
-              <w:t>Pauly_wt</w:t>
+              <w:t>Ri_Ef_Amat</w:t>
             </w:r>
             <w:proofErr w:type="spellEnd"/>
           </w:p>
@@ -1365,21 +1372,12 @@
                 <w:color w:val="000000"/>
               </w:rPr>
             </w:pPr>
-            <w:proofErr w:type="spellStart"/>
-            <w:r>
-              <w:rPr>
-                <w:rFonts w:ascii="Calibri" w:eastAsia="Times New Roman" w:hAnsi="Calibri" w:cs="Calibri"/>
-                <w:color w:val="000000"/>
-              </w:rPr>
-              <w:t>Winf</w:t>
-            </w:r>
-            <w:proofErr w:type="spellEnd"/>
-            <w:r>
-              <w:rPr>
-                <w:rFonts w:ascii="Calibri" w:eastAsia="Times New Roman" w:hAnsi="Calibri" w:cs="Calibri"/>
-                <w:color w:val="000000"/>
-              </w:rPr>
-              <w:t>, kw, Temp</w:t>
+            <w:r>
+              <w:rPr>
+                <w:rFonts w:ascii="Calibri" w:eastAsia="Times New Roman" w:hAnsi="Calibri" w:cs="Calibri"/>
+                <w:color w:val="000000"/>
+              </w:rPr>
+              <w:t>age at maturity</w:t>
             </w:r>
           </w:p>
         </w:tc>
@@ -1400,6 +1398,7 @@
             <w:shd w:val="clear" w:color="000000" w:fill="FFFFFF"/>
             <w:noWrap/>
             <w:vAlign w:val="bottom"/>
+            <w:hideMark/>
           </w:tcPr>
           <w:p>
             <w:pPr>
@@ -1416,6 +1415,85 @@
                 <w:rFonts w:ascii="Calibri" w:eastAsia="Times New Roman" w:hAnsi="Calibri" w:cs="Calibri"/>
                 <w:color w:val="000000"/>
               </w:rPr>
+              <w:t>Pauly_wt</w:t>
+            </w:r>
+            <w:proofErr w:type="spellEnd"/>
+          </w:p>
+        </w:tc>
+        <w:tc>
+          <w:tcPr>
+            <w:tcW w:w="3520" w:type="dxa"/>
+            <w:tcBorders>
+              <w:top w:val="nil"/>
+              <w:left w:val="nil"/>
+              <w:bottom w:val="nil"/>
+              <w:right w:val="nil"/>
+            </w:tcBorders>
+            <w:shd w:val="clear" w:color="000000" w:fill="FFFFFF"/>
+            <w:noWrap/>
+            <w:vAlign w:val="bottom"/>
+            <w:hideMark/>
+          </w:tcPr>
+          <w:p>
+            <w:pPr>
+              <w:spacing w:after="0" w:line="240" w:lineRule="auto"/>
+              <w:jc w:val="center"/>
+              <w:rPr>
+                <w:rFonts w:ascii="Calibri" w:eastAsia="Times New Roman" w:hAnsi="Calibri" w:cs="Calibri"/>
+                <w:color w:val="000000"/>
+              </w:rPr>
+            </w:pPr>
+            <w:proofErr w:type="spellStart"/>
+            <w:r>
+              <w:rPr>
+                <w:rFonts w:ascii="Calibri" w:eastAsia="Times New Roman" w:hAnsi="Calibri" w:cs="Calibri"/>
+                <w:color w:val="000000"/>
+              </w:rPr>
+              <w:t>Winf</w:t>
+            </w:r>
+            <w:proofErr w:type="spellEnd"/>
+            <w:r>
+              <w:rPr>
+                <w:rFonts w:ascii="Calibri" w:eastAsia="Times New Roman" w:hAnsi="Calibri" w:cs="Calibri"/>
+                <w:color w:val="000000"/>
+              </w:rPr>
+              <w:t>, kw, Temp</w:t>
+            </w:r>
+          </w:p>
+        </w:tc>
+      </w:tr>
+      <w:tr>
+        <w:trPr>
+          <w:trHeight w:val="290"/>
+        </w:trPr>
+        <w:tc>
+          <w:tcPr>
+            <w:tcW w:w="1800" w:type="dxa"/>
+            <w:tcBorders>
+              <w:top w:val="nil"/>
+              <w:left w:val="nil"/>
+              <w:bottom w:val="nil"/>
+              <w:right w:val="nil"/>
+            </w:tcBorders>
+            <w:shd w:val="clear" w:color="000000" w:fill="FFFFFF"/>
+            <w:noWrap/>
+            <w:vAlign w:val="bottom"/>
+          </w:tcPr>
+          <w:p>
+            <w:pPr>
+              <w:spacing w:after="0" w:line="240" w:lineRule="auto"/>
+              <w:jc w:val="center"/>
+              <w:rPr>
+                <w:rFonts w:ascii="Calibri" w:eastAsia="Times New Roman" w:hAnsi="Calibri" w:cs="Calibri"/>
+                <w:color w:val="000000"/>
+              </w:rPr>
+            </w:pPr>
+            <w:proofErr w:type="spellStart"/>
+            <w:r>
+              <w:rPr>
+                <w:rFonts w:ascii="Calibri" w:eastAsia="Times New Roman" w:hAnsi="Calibri" w:cs="Calibri"/>
+                <w:color w:val="000000"/>
+              </w:rPr>
               <w:t>McC&amp;Gil</w:t>
             </w:r>
             <w:proofErr w:type="spellEnd"/>
@@ -1457,8 +1535,6 @@
               </w:rPr>
               <w:t>, Temp</w:t>
             </w:r>
-            <w:bookmarkStart w:id="0" w:name="_GoBack"/>
-            <w:bookmarkEnd w:id="0"/>
           </w:p>
         </w:tc>
       </w:tr>

</xml_diff>

<commit_message>
Update to include inverse weighting option
Inverse weighting in 3rd tab; time stamped objects fixed
</commit_message>
<xml_diff>
--- a/www/Method_inputs.docx
+++ b/www/Method_inputs.docx
@@ -431,7 +431,30 @@
                 <w:rFonts w:ascii="Calibri" w:eastAsia="Times New Roman" w:hAnsi="Calibri" w:cs="Calibri"/>
                 <w:color w:val="000000"/>
               </w:rPr>
-              <w:t>ZM_CA_pel</w:t>
+              <w:t>ZM_</w:t>
+            </w:r>
+            <w:r>
+              <w:rPr>
+                <w:rFonts w:ascii="Calibri" w:eastAsia="Times New Roman" w:hAnsi="Calibri" w:cs="Calibri"/>
+                <w:color w:val="000000"/>
+              </w:rPr>
+              <w:t>A</w:t>
+            </w:r>
+            <w:r>
+              <w:rPr>
+                <w:rFonts w:ascii="Calibri" w:eastAsia="Times New Roman" w:hAnsi="Calibri" w:cs="Calibri"/>
+                <w:color w:val="000000"/>
+              </w:rPr>
+              <w:t>C</w:t>
+            </w:r>
+            <w:bookmarkStart w:id="0" w:name="_GoBack"/>
+            <w:bookmarkEnd w:id="0"/>
+            <w:r>
+              <w:rPr>
+                <w:rFonts w:ascii="Calibri" w:eastAsia="Times New Roman" w:hAnsi="Calibri" w:cs="Calibri"/>
+                <w:color w:val="000000"/>
+              </w:rPr>
+              <w:t>_pel</w:t>
             </w:r>
             <w:proofErr w:type="spellEnd"/>
           </w:p>
@@ -501,7 +524,28 @@
                 <w:rFonts w:ascii="Calibri" w:eastAsia="Times New Roman" w:hAnsi="Calibri" w:cs="Calibri"/>
                 <w:color w:val="000000"/>
               </w:rPr>
-              <w:t>ZM_CA_dem</w:t>
+              <w:t>ZM_</w:t>
+            </w:r>
+            <w:r>
+              <w:rPr>
+                <w:rFonts w:ascii="Calibri" w:eastAsia="Times New Roman" w:hAnsi="Calibri" w:cs="Calibri"/>
+                <w:color w:val="000000"/>
+              </w:rPr>
+              <w:t>A</w:t>
+            </w:r>
+            <w:r>
+              <w:rPr>
+                <w:rFonts w:ascii="Calibri" w:eastAsia="Times New Roman" w:hAnsi="Calibri" w:cs="Calibri"/>
+                <w:color w:val="000000"/>
+              </w:rPr>
+              <w:t>C</w:t>
+            </w:r>
+            <w:r>
+              <w:rPr>
+                <w:rFonts w:ascii="Calibri" w:eastAsia="Times New Roman" w:hAnsi="Calibri" w:cs="Calibri"/>
+                <w:color w:val="000000"/>
+              </w:rPr>
+              <w:t>_dem</w:t>
             </w:r>
             <w:proofErr w:type="spellEnd"/>
           </w:p>
@@ -1037,6 +1081,7 @@
                 <w:color w:val="000000"/>
               </w:rPr>
             </w:pPr>
+            <w:proofErr w:type="spellStart"/>
             <w:r>
               <w:rPr>
                 <w:rFonts w:ascii="Calibri" w:eastAsia="Times New Roman" w:hAnsi="Calibri" w:cs="Calibri"/>
@@ -1044,8 +1089,7 @@
               </w:rPr>
               <w:t>Charnov</w:t>
             </w:r>
-            <w:bookmarkStart w:id="0" w:name="_GoBack"/>
-            <w:bookmarkEnd w:id="0"/>
+            <w:proofErr w:type="spellEnd"/>
           </w:p>
         </w:tc>
         <w:tc>

</xml_diff>